<commit_message>
Updated the answer file and submitted the code to kaggle via the kaggle submission file
</commit_message>
<xml_diff>
--- a/8p361-project-imaging-master/Assignments_pdf/Antwoorden assignment 3.docx
+++ b/8p361-project-imaging-master/Assignments_pdf/Antwoorden assignment 3.docx
@@ -767,7 +767,19 @@
         <w:rPr>
           <w:lang w:val="en-US"/>
         </w:rPr>
-        <w:t xml:space="preserve">ROC curve: </w:t>
+        <w:t>ROC curve</w:t>
+      </w:r>
+      <w:r>
+        <w:rPr>
+          <w:lang w:val="en-US"/>
+        </w:rPr>
+        <w:t xml:space="preserve"> for the model in cnn.py </w:t>
+      </w:r>
+      <w:r>
+        <w:rPr>
+          <w:lang w:val="en-US"/>
+        </w:rPr>
+        <w:t xml:space="preserve">: </w:t>
       </w:r>
     </w:p>
     <w:p>
@@ -867,7 +879,6 @@
         <w:rPr>
           <w:b/>
           <w:bCs/>
-          <w:lang w:val="en-US"/>
         </w:rPr>
       </w:pPr>
     </w:p>
@@ -1687,16 +1698,7 @@
           <w:szCs w:val="22"/>
           <w:lang w:val="en-US"/>
         </w:rPr>
-        <w:t>assignment3_fullyconv.py</w:t>
-      </w:r>
-      <w:r>
-        <w:rPr>
-          <w:rFonts w:asciiTheme="minorHAnsi" w:hAnsiTheme="minorHAnsi" w:cstheme="minorHAnsi"/>
-          <w:sz w:val="22"/>
-          <w:szCs w:val="22"/>
-          <w:lang w:val="en-US"/>
-        </w:rPr>
-        <w:t xml:space="preserve"> together with the computation of the roc curve and the area under the curve for the fully convolutional neural network</w:t>
+        <w:t>assignment3_fullyconv.py together with the computation of the roc curve and the area under the curve for the fully convolutional neural network</w:t>
       </w:r>
     </w:p>
     <w:p>
@@ -2125,14 +2127,287 @@
     </w:p>
     <w:p>
       <w:pPr>
+        <w:rPr>
+          <w:lang w:val="en-US"/>
+        </w:rPr>
+      </w:pPr>
+    </w:p>
+    <w:p>
+      <w:pPr>
+        <w:rPr>
+          <w:b/>
+          <w:bCs/>
+          <w:lang w:val="en-US"/>
+        </w:rPr>
+      </w:pPr>
+      <w:r>
+        <w:rPr>
+          <w:b/>
+          <w:bCs/>
+          <w:lang w:val="en-US"/>
+        </w:rPr>
+        <w:t>Exercise 3</w:t>
+      </w:r>
+    </w:p>
+    <w:p>
+      <w:pPr>
+        <w:rPr>
+          <w:rFonts w:cstheme="minorHAnsi"/>
+          <w:color w:val="000000"/>
+          <w:shd w:val="clear" w:color="auto" w:fill="FFFFFF"/>
+        </w:rPr>
+      </w:pPr>
+      <w:r>
+        <w:rPr>
+          <w:rFonts w:cstheme="minorHAnsi"/>
+          <w:color w:val="000000"/>
+          <w:shd w:val="clear" w:color="auto" w:fill="FFFFFF"/>
+        </w:rPr>
+        <w:t>Use the </w:t>
+      </w:r>
+      <w:r>
+        <w:rPr>
+          <w:rStyle w:val="HTMLCode"/>
+          <w:rFonts w:asciiTheme="minorHAnsi" w:eastAsiaTheme="minorHAnsi" w:hAnsiTheme="minorHAnsi" w:cstheme="minorHAnsi"/>
+          <w:color w:val="000000"/>
+          <w:sz w:val="22"/>
+          <w:szCs w:val="22"/>
+          <w:bdr w:val="none" w:sz="0" w:space="0" w:color="auto" w:frame="1"/>
+          <w:shd w:val="clear" w:color="auto" w:fill="EFF0F1"/>
+        </w:rPr>
+        <w:t>kaggle_submission.py</w:t>
+      </w:r>
+      <w:r>
+        <w:rPr>
+          <w:rFonts w:cstheme="minorHAnsi"/>
+          <w:color w:val="000000"/>
+          <w:shd w:val="clear" w:color="auto" w:fill="FFFFFF"/>
+        </w:rPr>
+        <w:t> file to prepare and submit results for evaluation to Kaggle. What is the result of the evaluation on the test set? How does it compare to the evaluation that you performed on the validation set?</w:t>
+      </w:r>
+    </w:p>
+    <w:p>
+      <w:pPr>
+        <w:rPr>
+          <w:rFonts w:cstheme="minorHAnsi"/>
+          <w:color w:val="000000"/>
+          <w:shd w:val="clear" w:color="auto" w:fill="FFFFFF"/>
+        </w:rPr>
+      </w:pPr>
+    </w:p>
+    <w:p>
+      <w:pPr>
+        <w:rPr>
+          <w:rFonts w:cstheme="minorHAnsi"/>
+          <w:lang w:val="en-US"/>
+        </w:rPr>
+      </w:pPr>
+      <w:r>
+        <w:rPr>
+          <w:rFonts w:cstheme="minorHAnsi"/>
+          <w:color w:val="000000"/>
+          <w:shd w:val="clear" w:color="auto" w:fill="FFFFFF"/>
+          <w:lang w:val="en-US"/>
+        </w:rPr>
+        <w:t>Answer</w:t>
+      </w:r>
+    </w:p>
+    <w:p>
+      <w:pPr>
+        <w:rPr>
+          <w:rFonts w:cstheme="minorHAnsi"/>
+          <w:lang w:val="en-US"/>
+        </w:rPr>
+      </w:pPr>
+      <w:r>
+        <w:rPr>
+          <w:rFonts w:cstheme="minorHAnsi"/>
+          <w:lang w:val="en-US"/>
+        </w:rPr>
+        <w:t xml:space="preserve">The score received on Kaggle </w:t>
+      </w:r>
+      <w:r>
+        <w:rPr>
+          <w:rFonts w:cstheme="minorHAnsi"/>
+          <w:lang w:val="en-US"/>
+        </w:rPr>
+        <w:t xml:space="preserve">for evaluation of the fully convolutional model on </w:t>
+      </w:r>
+      <w:r>
+        <w:rPr>
+          <w:rFonts w:cstheme="minorHAnsi"/>
+          <w:lang w:val="en-US"/>
+        </w:rPr>
+        <w:t xml:space="preserve">the test set is </w:t>
+      </w:r>
+      <w:r>
+        <w:rPr>
+          <w:rFonts w:cstheme="minorHAnsi"/>
+          <w:color w:val="202124"/>
+          <w:shd w:val="clear" w:color="auto" w:fill="FFFFFF"/>
+        </w:rPr>
+        <w:t>0.8985</w:t>
+      </w:r>
+      <w:r>
+        <w:rPr>
+          <w:rFonts w:cstheme="minorHAnsi"/>
+          <w:color w:val="202124"/>
+          <w:shd w:val="clear" w:color="auto" w:fill="FFFFFF"/>
+          <w:lang w:val="en-US"/>
+        </w:rPr>
+        <w:t xml:space="preserve">. This is slightly worse than when we let the fully convolutional neural network predict on the validation set (there the AUC score was approximately 0.94). </w:t>
+      </w:r>
+    </w:p>
+    <w:p>
+      <w:pPr>
+        <w:rPr>
+          <w:lang w:val="en-US"/>
+        </w:rPr>
+      </w:pPr>
+    </w:p>
+    <w:p>
+      <w:pPr>
+        <w:rPr>
+          <w:lang w:val="en-US"/>
+        </w:rPr>
+      </w:pPr>
+    </w:p>
+    <w:p>
+      <w:pPr>
+        <w:rPr>
+          <w:lang w:val="en-US"/>
+        </w:rPr>
+      </w:pPr>
+    </w:p>
+    <w:p>
+      <w:pPr>
+        <w:rPr>
+          <w:lang w:val="en-US"/>
+        </w:rPr>
+      </w:pPr>
+    </w:p>
+    <w:p>
+      <w:pPr>
+        <w:rPr>
+          <w:lang w:val="en-US"/>
+        </w:rPr>
+      </w:pPr>
+    </w:p>
+    <w:p>
+      <w:pPr>
+        <w:rPr>
+          <w:lang w:val="en-US"/>
+        </w:rPr>
+      </w:pPr>
+    </w:p>
+    <w:p>
+      <w:pPr>
+        <w:rPr>
+          <w:lang w:val="en-US"/>
+        </w:rPr>
+      </w:pPr>
+    </w:p>
+    <w:p>
+      <w:pPr>
+        <w:rPr>
+          <w:lang w:val="en-US"/>
+        </w:rPr>
+      </w:pPr>
+    </w:p>
+    <w:p>
+      <w:pPr>
+        <w:rPr>
+          <w:lang w:val="en-US"/>
+        </w:rPr>
+      </w:pPr>
+    </w:p>
+    <w:p>
+      <w:pPr>
+        <w:rPr>
+          <w:lang w:val="en-US"/>
+        </w:rPr>
+      </w:pPr>
+    </w:p>
+    <w:p>
+      <w:pPr>
+        <w:rPr>
+          <w:lang w:val="en-US"/>
+        </w:rPr>
+      </w:pPr>
+    </w:p>
+    <w:p>
+      <w:pPr>
+        <w:rPr>
+          <w:lang w:val="en-US"/>
+        </w:rPr>
+      </w:pPr>
+    </w:p>
+    <w:p>
+      <w:pPr>
+        <w:rPr>
+          <w:lang w:val="en-US"/>
+        </w:rPr>
+      </w:pPr>
+    </w:p>
+    <w:p>
+      <w:pPr>
+        <w:rPr>
+          <w:lang w:val="en-US"/>
+        </w:rPr>
+      </w:pPr>
+    </w:p>
+    <w:p>
+      <w:pPr>
+        <w:rPr>
+          <w:lang w:val="en-US"/>
+        </w:rPr>
+      </w:pPr>
+    </w:p>
+    <w:p>
+      <w:pPr>
+        <w:rPr>
+          <w:lang w:val="en-US"/>
+        </w:rPr>
+      </w:pPr>
+    </w:p>
+    <w:p>
+      <w:pPr>
+        <w:rPr>
+          <w:lang w:val="en-US"/>
+        </w:rPr>
+      </w:pPr>
+    </w:p>
+    <w:p>
+      <w:pPr>
+        <w:rPr>
+          <w:lang w:val="en-US"/>
+        </w:rPr>
+      </w:pPr>
+    </w:p>
+    <w:p>
+      <w:pPr>
+        <w:rPr>
+          <w:lang w:val="en-US"/>
+        </w:rPr>
+      </w:pPr>
+    </w:p>
+    <w:p>
+      <w:pPr>
+        <w:rPr>
+          <w:lang w:val="en-US"/>
+        </w:rPr>
+      </w:pPr>
+    </w:p>
+    <w:p>
+      <w:pPr>
         <w:pStyle w:val="Heading1"/>
         <w:rPr>
-          <w:lang w:val="en-US"/>
-        </w:rPr>
-      </w:pPr>
-      <w:r>
-        <w:rPr>
-          <w:lang w:val="en-US"/>
+          <w:lang w:val="nl-NL"/>
+        </w:rPr>
+      </w:pPr>
+      <w:r>
+        <w:rPr>
+          <w:lang w:val="nl-NL"/>
         </w:rPr>
         <w:t>Bibliography</w:t>
       </w:r>
@@ -2159,7 +2434,7 @@
       </w:r>
       <w:r>
         <w:rPr>
-          <w:lang w:val="en-US"/>
+          <w:lang w:val="nl-NL"/>
         </w:rPr>
         <w:instrText xml:space="preserve">ADDIN Mendeley Bibliography CSL_BIBLIOGRAPHY </w:instrText>
       </w:r>
@@ -3243,6 +3518,19 @@
       <w:szCs w:val="32"/>
     </w:rPr>
   </w:style>
+  <w:style w:type="character" w:styleId="HTMLCode">
+    <w:name w:val="HTML Code"/>
+    <w:basedOn w:val="DefaultParagraphFont"/>
+    <w:uiPriority w:val="99"/>
+    <w:semiHidden/>
+    <w:unhideWhenUsed/>
+    <w:rsid w:val="00282FF5"/>
+    <w:rPr>
+      <w:rFonts w:ascii="Courier New" w:eastAsia="Times New Roman" w:hAnsi="Courier New" w:cs="Courier New"/>
+      <w:sz w:val="20"/>
+      <w:szCs w:val="20"/>
+    </w:rPr>
+  </w:style>
 </w:styles>
 </file>
 

</xml_diff>

<commit_message>
Adjusted some answers in the answer document
</commit_message>
<xml_diff>
--- a/8p361-project-imaging-master/Assignments_pdf/Antwoorden assignment 3.docx
+++ b/8p361-project-imaging-master/Assignments_pdf/Antwoorden assignment 3.docx
@@ -754,7 +754,19 @@
         <w:rPr>
           <w:lang w:val="en-US"/>
         </w:rPr>
-        <w:t xml:space="preserve">The code for the ROC curves is implemented in the files cnn.py and assignment3_fullyconv.py in the zip file. </w:t>
+        <w:t xml:space="preserve">The code for the ROC curves is implemented in the files cnn.py and assignment3_fullyconv.py </w:t>
+      </w:r>
+      <w:r>
+        <w:rPr>
+          <w:lang w:val="en-US"/>
+        </w:rPr>
+        <w:t xml:space="preserve">that can be found </w:t>
+      </w:r>
+      <w:r>
+        <w:rPr>
+          <w:lang w:val="en-US"/>
+        </w:rPr>
+        <w:t xml:space="preserve">in the zip file. </w:t>
       </w:r>
     </w:p>
     <w:p>
@@ -854,25 +866,50 @@
     </w:p>
     <w:p>
       <w:pPr>
-        <w:rPr>
-          <w:lang w:val="en-US"/>
-        </w:rPr>
-      </w:pPr>
-      <w:r>
-        <w:rPr>
+        <w:pStyle w:val="HTMLPreformatted"/>
+        <w:shd w:val="clear" w:color="auto" w:fill="FFFFFF"/>
+        <w:wordWrap w:val="0"/>
+        <w:textAlignment w:val="baseline"/>
+        <w:rPr>
+          <w:rFonts w:asciiTheme="minorHAnsi" w:hAnsiTheme="minorHAnsi" w:cstheme="minorHAnsi"/>
+          <w:color w:val="000000"/>
+          <w:sz w:val="22"/>
+          <w:szCs w:val="22"/>
+        </w:rPr>
+      </w:pPr>
+      <w:r>
+        <w:rPr>
+          <w:rFonts w:asciiTheme="minorHAnsi" w:hAnsiTheme="minorHAnsi" w:cstheme="minorHAnsi"/>
+          <w:sz w:val="22"/>
+          <w:szCs w:val="22"/>
           <w:lang w:val="en-US"/>
         </w:rPr>
         <w:t>AUC score:</w:t>
       </w:r>
       <w:r>
+        <w:rPr>
+          <w:rFonts w:asciiTheme="minorHAnsi" w:hAnsiTheme="minorHAnsi" w:cstheme="minorHAnsi"/>
+          <w:sz w:val="22"/>
+          <w:szCs w:val="22"/>
+        </w:rPr>
         <w:t xml:space="preserve"> </w:t>
       </w:r>
       <w:r>
         <w:rPr>
-          <w:lang w:val="en-US"/>
-        </w:rPr>
-        <w:t>0.935388125</w:t>
-      </w:r>
+          <w:rFonts w:asciiTheme="minorHAnsi" w:hAnsiTheme="minorHAnsi" w:cstheme="minorHAnsi"/>
+          <w:color w:val="000000"/>
+          <w:sz w:val="22"/>
+          <w:szCs w:val="22"/>
+        </w:rPr>
+        <w:t>0.8903727499999999</w:t>
+      </w:r>
+    </w:p>
+    <w:p>
+      <w:pPr>
+        <w:rPr>
+          <w:lang w:val="en-US"/>
+        </w:rPr>
+      </w:pPr>
     </w:p>
     <w:p>
       <w:pPr>
@@ -1821,35 +1858,61 @@
       </w:r>
     </w:p>
     <w:p>
-      <w:r>
-        <w:rPr>
+      <w:pPr>
+        <w:pStyle w:val="HTMLPreformatted"/>
+        <w:shd w:val="clear" w:color="auto" w:fill="FFFFFF"/>
+        <w:wordWrap w:val="0"/>
+        <w:textAlignment w:val="baseline"/>
+        <w:rPr>
+          <w:rFonts w:asciiTheme="minorHAnsi" w:hAnsiTheme="minorHAnsi" w:cstheme="minorHAnsi"/>
+          <w:color w:val="000000"/>
+          <w:sz w:val="22"/>
+          <w:szCs w:val="22"/>
+        </w:rPr>
+      </w:pPr>
+      <w:r>
+        <w:rPr>
+          <w:rFonts w:asciiTheme="minorHAnsi" w:hAnsiTheme="minorHAnsi" w:cstheme="minorHAnsi"/>
+          <w:sz w:val="22"/>
+          <w:szCs w:val="22"/>
           <w:lang w:val="en-US"/>
         </w:rPr>
         <w:t>A</w:t>
       </w:r>
       <w:r>
         <w:rPr>
+          <w:rFonts w:asciiTheme="minorHAnsi" w:hAnsiTheme="minorHAnsi" w:cstheme="minorHAnsi"/>
+          <w:sz w:val="22"/>
+          <w:szCs w:val="22"/>
           <w:lang w:val="en-US"/>
         </w:rPr>
         <w:t>UC</w:t>
       </w:r>
       <w:r>
         <w:rPr>
+          <w:rFonts w:asciiTheme="minorHAnsi" w:hAnsiTheme="minorHAnsi" w:cstheme="minorHAnsi"/>
+          <w:sz w:val="22"/>
+          <w:szCs w:val="22"/>
           <w:lang w:val="en-US"/>
         </w:rPr>
         <w:t xml:space="preserve"> fully convolutional: </w:t>
       </w:r>
       <w:r>
         <w:rPr>
-          <w:lang w:val="en-US"/>
-        </w:rPr>
-        <w:t>0.9409267578125</w:t>
-      </w:r>
-      <w:r>
-        <w:rPr>
-          <w:lang w:val="en-US"/>
-        </w:rPr>
-        <w:t xml:space="preserve"> (validation set)</w:t>
+          <w:rFonts w:asciiTheme="minorHAnsi" w:hAnsiTheme="minorHAnsi" w:cstheme="minorHAnsi"/>
+          <w:color w:val="000000"/>
+          <w:sz w:val="22"/>
+          <w:szCs w:val="22"/>
+        </w:rPr>
+        <w:t>0.9312683828125</w:t>
+      </w:r>
+    </w:p>
+    <w:p>
+      <w:r>
+        <w:rPr>
+          <w:lang w:val="en-US"/>
+        </w:rPr>
+        <w:t>(validation set)</w:t>
       </w:r>
       <w:r>
         <w:rPr>
@@ -2216,33 +2279,52 @@
       <w:pPr>
         <w:rPr>
           <w:rFonts w:cstheme="minorHAnsi"/>
+          <w:i/>
+          <w:iCs/>
           <w:lang w:val="en-US"/>
         </w:rPr>
       </w:pPr>
       <w:r>
         <w:rPr>
           <w:rFonts w:cstheme="minorHAnsi"/>
-          <w:lang w:val="en-US"/>
-        </w:rPr>
-        <w:t xml:space="preserve">The score received on Kaggle </w:t>
+          <w:i/>
+          <w:iCs/>
+          <w:lang w:val="en-US"/>
+        </w:rPr>
+        <w:t xml:space="preserve">The </w:t>
       </w:r>
       <w:r>
         <w:rPr>
           <w:rFonts w:cstheme="minorHAnsi"/>
-          <w:lang w:val="en-US"/>
-        </w:rPr>
-        <w:t xml:space="preserve">for evaluation of the fully convolutional model on </w:t>
+          <w:i/>
+          <w:iCs/>
+          <w:lang w:val="en-US"/>
+        </w:rPr>
+        <w:t xml:space="preserve">private </w:t>
       </w:r>
       <w:r>
         <w:rPr>
           <w:rFonts w:cstheme="minorHAnsi"/>
-          <w:lang w:val="en-US"/>
-        </w:rPr>
-        <w:t xml:space="preserve">the test set is </w:t>
+          <w:i/>
+          <w:iCs/>
+          <w:lang w:val="en-US"/>
+        </w:rPr>
+        <w:t xml:space="preserve">score </w:t>
       </w:r>
       <w:r>
         <w:rPr>
           <w:rFonts w:cstheme="minorHAnsi"/>
+          <w:i/>
+          <w:iCs/>
+          <w:lang w:val="en-US"/>
+        </w:rPr>
+        <w:t xml:space="preserve">on Kaggle for the fully convolutional model predictions on the test set equals </w:t>
+      </w:r>
+      <w:r>
+        <w:rPr>
+          <w:rFonts w:cstheme="minorHAnsi"/>
+          <w:i/>
+          <w:iCs/>
           <w:color w:val="202124"/>
           <w:shd w:val="clear" w:color="auto" w:fill="FFFFFF"/>
         </w:rPr>
@@ -2251,47 +2333,62 @@
       <w:r>
         <w:rPr>
           <w:rFonts w:cstheme="minorHAnsi"/>
+          <w:i/>
+          <w:iCs/>
           <w:color w:val="202124"/>
           <w:shd w:val="clear" w:color="auto" w:fill="FFFFFF"/>
           <w:lang w:val="en-US"/>
         </w:rPr>
-        <w:t xml:space="preserve">. This is slightly worse than when we let the fully convolutional neural network predict on the validation set (there the AUC score was approximately 0.94). </w:t>
-      </w:r>
-    </w:p>
-    <w:p>
-      <w:pPr>
-        <w:rPr>
-          <w:lang w:val="en-US"/>
-        </w:rPr>
-      </w:pPr>
-    </w:p>
-    <w:p>
-      <w:pPr>
-        <w:rPr>
-          <w:lang w:val="en-US"/>
-        </w:rPr>
-      </w:pPr>
-    </w:p>
-    <w:p>
-      <w:pPr>
-        <w:rPr>
-          <w:lang w:val="en-US"/>
-        </w:rPr>
-      </w:pPr>
-    </w:p>
-    <w:p>
-      <w:pPr>
-        <w:rPr>
-          <w:lang w:val="en-US"/>
-        </w:rPr>
-      </w:pPr>
-    </w:p>
-    <w:p>
-      <w:pPr>
-        <w:rPr>
-          <w:lang w:val="en-US"/>
-        </w:rPr>
-      </w:pPr>
+        <w:t xml:space="preserve">. This </w:t>
+      </w:r>
+      <w:r>
+        <w:rPr>
+          <w:rFonts w:cstheme="minorHAnsi"/>
+          <w:i/>
+          <w:iCs/>
+          <w:color w:val="202124"/>
+          <w:shd w:val="clear" w:color="auto" w:fill="FFFFFF"/>
+          <w:lang w:val="en-US"/>
+        </w:rPr>
+        <w:t xml:space="preserve">score is slightly lower </w:t>
+      </w:r>
+      <w:r>
+        <w:rPr>
+          <w:rFonts w:cstheme="minorHAnsi"/>
+          <w:i/>
+          <w:iCs/>
+          <w:color w:val="202124"/>
+          <w:shd w:val="clear" w:color="auto" w:fill="FFFFFF"/>
+          <w:lang w:val="en-US"/>
+        </w:rPr>
+        <w:t xml:space="preserve">than </w:t>
+      </w:r>
+      <w:r>
+        <w:rPr>
+          <w:rFonts w:cstheme="minorHAnsi"/>
+          <w:i/>
+          <w:iCs/>
+          <w:color w:val="202124"/>
+          <w:shd w:val="clear" w:color="auto" w:fill="FFFFFF"/>
+          <w:lang w:val="en-US"/>
+        </w:rPr>
+        <w:t xml:space="preserve">the AUC score of the fully convolutional neural network on the validation set (which had an AUC score of approximately </w:t>
+      </w:r>
+      <w:r>
+        <w:rPr>
+          <w:rFonts w:cstheme="minorHAnsi"/>
+          <w:color w:val="000000"/>
+        </w:rPr>
+        <w:t>0.931</w:t>
+      </w:r>
+      <w:r>
+        <w:rPr>
+          <w:rFonts w:cstheme="minorHAnsi"/>
+          <w:color w:val="000000"/>
+          <w:lang w:val="en-US"/>
+        </w:rPr>
+        <w:t>)</w:t>
+      </w:r>
     </w:p>
     <w:p>
       <w:pPr>
@@ -2409,6 +2506,7 @@
         <w:rPr>
           <w:lang w:val="nl-NL"/>
         </w:rPr>
+        <w:lastRenderedPageBreak/>
         <w:t>Bibliography</w:t>
       </w:r>
     </w:p>
@@ -3531,6 +3629,56 @@
       <w:szCs w:val="20"/>
     </w:rPr>
   </w:style>
+  <w:style w:type="paragraph" w:styleId="HTMLPreformatted">
+    <w:name w:val="HTML Preformatted"/>
+    <w:basedOn w:val="Normal"/>
+    <w:link w:val="HTMLPreformattedChar"/>
+    <w:uiPriority w:val="99"/>
+    <w:semiHidden/>
+    <w:unhideWhenUsed/>
+    <w:rsid w:val="00C655F1"/>
+    <w:pPr>
+      <w:tabs>
+        <w:tab w:val="left" w:pos="916"/>
+        <w:tab w:val="left" w:pos="1832"/>
+        <w:tab w:val="left" w:pos="2748"/>
+        <w:tab w:val="left" w:pos="3664"/>
+        <w:tab w:val="left" w:pos="4580"/>
+        <w:tab w:val="left" w:pos="5496"/>
+        <w:tab w:val="left" w:pos="6412"/>
+        <w:tab w:val="left" w:pos="7328"/>
+        <w:tab w:val="left" w:pos="8244"/>
+        <w:tab w:val="left" w:pos="9160"/>
+        <w:tab w:val="left" w:pos="10076"/>
+        <w:tab w:val="left" w:pos="10992"/>
+        <w:tab w:val="left" w:pos="11908"/>
+        <w:tab w:val="left" w:pos="12824"/>
+        <w:tab w:val="left" w:pos="13740"/>
+        <w:tab w:val="left" w:pos="14656"/>
+      </w:tabs>
+      <w:spacing w:after="0" w:line="240" w:lineRule="auto"/>
+    </w:pPr>
+    <w:rPr>
+      <w:rFonts w:ascii="Courier New" w:eastAsia="Times New Roman" w:hAnsi="Courier New" w:cs="Courier New"/>
+      <w:sz w:val="20"/>
+      <w:szCs w:val="20"/>
+      <w:lang w:eastAsia="en-NL"/>
+    </w:rPr>
+  </w:style>
+  <w:style w:type="character" w:customStyle="1" w:styleId="HTMLPreformattedChar">
+    <w:name w:val="HTML Preformatted Char"/>
+    <w:basedOn w:val="DefaultParagraphFont"/>
+    <w:link w:val="HTMLPreformatted"/>
+    <w:uiPriority w:val="99"/>
+    <w:semiHidden/>
+    <w:rsid w:val="00C655F1"/>
+    <w:rPr>
+      <w:rFonts w:ascii="Courier New" w:eastAsia="Times New Roman" w:hAnsi="Courier New" w:cs="Courier New"/>
+      <w:sz w:val="20"/>
+      <w:szCs w:val="20"/>
+      <w:lang w:eastAsia="en-NL"/>
+    </w:rPr>
+  </w:style>
 </w:styles>
 </file>
 

</xml_diff>

<commit_message>
waarde 0.890 toegevoegd bij verwijzing naar model accuracy
</commit_message>
<xml_diff>
--- a/8p361-project-imaging-master/Assignments_pdf/Antwoorden assignment 3.docx
+++ b/8p361-project-imaging-master/Assignments_pdf/Antwoorden assignment 3.docx
@@ -63,13 +63,8 @@
       </w:r>
       <w:proofErr w:type="spellEnd"/>
       <w:r>
-        <w:t xml:space="preserve">, M. Boone, J.N.A. van Mook, J.F. </w:t>
-      </w:r>
-      <w:proofErr w:type="spellStart"/>
-      <w:r>
-        <w:t>Peeters</w:t>
-      </w:r>
-      <w:proofErr w:type="spellEnd"/>
+        <w:t>, M. Boone, J.N.A. van Mook, J.F. Peeters</w:t>
+      </w:r>
     </w:p>
     <w:p>
       <w:pPr>
@@ -2027,7 +2022,33 @@
         <w:rPr>
           <w:lang w:val="en-US"/>
         </w:rPr>
-        <w:t>, slightly higher than the AUC for the model with the dense layers.</w:t>
+        <w:t>, slightly higher than the AUC for the model with the dense layers</w:t>
+      </w:r>
+      <w:r>
+        <w:rPr>
+          <w:lang w:val="en-US"/>
+        </w:rPr>
+        <w:t xml:space="preserve">, which was </w:t>
+      </w:r>
+      <w:r>
+        <w:rPr>
+          <w:i/>
+          <w:iCs/>
+          <w:lang w:val="en-US"/>
+        </w:rPr>
+        <w:t>0.890</w:t>
+      </w:r>
+      <w:r>
+        <w:rPr>
+          <w:lang w:val="en-US"/>
+        </w:rPr>
+        <w:t xml:space="preserve"> </w:t>
+      </w:r>
+      <w:r>
+        <w:rPr>
+          <w:lang w:val="en-US"/>
+        </w:rPr>
+        <w:t>.</w:t>
       </w:r>
     </w:p>
     <w:p>

</xml_diff>